<commit_message>
fix date typo in colloquium abstract
</commit_message>
<xml_diff>
--- a/publications/Lexical flexibility Expanding the empirical coverage/abstract.docx
+++ b/publications/Lexical flexibility Expanding the empirical coverage/abstract.docx
@@ -1013,10 +1013,7 @@
         <w:t>Launey 1994;</w:t>
       </w:r>
       <w:r>
-        <w:t xml:space="preserve"> </w:t>
-      </w:r>
-      <w:r>
-        <w:t>Rijkhoff 2000;</w:t>
+        <w:t xml:space="preserve"> Rijkhoff 2000;</w:t>
       </w:r>
       <w:r>
         <w:t xml:space="preserve"> </w:t>
@@ -1198,15 +1195,7 @@
         <w:t>,</w:t>
       </w:r>
       <w:r>
-        <w:t xml:space="preserve"> or even within </w:t>
-      </w:r>
-      <w:proofErr w:type="gramStart"/>
-      <w:r>
-        <w:t>particular languages</w:t>
-      </w:r>
-      <w:proofErr w:type="gramEnd"/>
-      <w:r>
-        <w:t>.</w:t>
+        <w:t xml:space="preserve"> or even within particular languages.</w:t>
       </w:r>
       <w:r>
         <w:t xml:space="preserve"> </w:t>
@@ -2295,6 +2284,7 @@
         <w:rPr>
           <w:sz w:val="20"/>
           <w:szCs w:val="20"/>
+          <w:lang w:val="fr-FR"/>
         </w:rPr>
       </w:pPr>
       <w:r>
@@ -2322,48 +2312,36 @@
         <w:rPr>
           <w:sz w:val="20"/>
           <w:szCs w:val="20"/>
+        </w:rPr>
+        <w:t xml:space="preserve">1984. </w:t>
+      </w:r>
+      <w:r>
+        <w:rPr>
+          <w:sz w:val="20"/>
+          <w:szCs w:val="20"/>
+        </w:rPr>
+        <w:t xml:space="preserve">The discourse basis for lexical categories in Universal Grammar. </w:t>
+      </w:r>
+      <w:r>
+        <w:rPr>
+          <w:rStyle w:val="BookTitle"/>
           <w:lang w:val="fr-FR"/>
         </w:rPr>
-        <w:t xml:space="preserve">1984. </w:t>
-      </w:r>
-      <w:r>
-        <w:rPr>
-          <w:sz w:val="20"/>
-          <w:szCs w:val="20"/>
-        </w:rPr>
-        <w:t xml:space="preserve">The discourse basis for lexical categories in Universal Grammar. </w:t>
-      </w:r>
-      <w:r>
-        <w:rPr>
-          <w:rStyle w:val="BookTitle"/>
-        </w:rPr>
         <w:t>Language</w:t>
       </w:r>
       <w:r>
         <w:rPr>
           <w:sz w:val="20"/>
           <w:szCs w:val="20"/>
-        </w:rPr>
-        <w:t xml:space="preserve"> 60(4)</w:t>
-      </w:r>
-      <w:r>
-        <w:rPr>
-          <w:sz w:val="20"/>
-          <w:szCs w:val="20"/>
-        </w:rPr>
-        <w:t>:</w:t>
-      </w:r>
-      <w:r>
-        <w:rPr>
-          <w:sz w:val="20"/>
-          <w:szCs w:val="20"/>
-        </w:rPr>
-        <w:t xml:space="preserve"> </w:t>
-      </w:r>
-      <w:r>
-        <w:rPr>
-          <w:sz w:val="20"/>
-          <w:szCs w:val="20"/>
+          <w:lang w:val="fr-FR"/>
+        </w:rPr>
+        <w:t xml:space="preserve"> 60(4): </w:t>
+      </w:r>
+      <w:r>
+        <w:rPr>
+          <w:sz w:val="20"/>
+          <w:szCs w:val="20"/>
+          <w:lang w:val="fr-FR"/>
         </w:rPr>
         <w:t>703</w:t>
       </w:r>
@@ -2372,6 +2350,7 @@
           <w:rFonts w:cs="Linux Libertine"/>
           <w:sz w:val="20"/>
           <w:szCs w:val="20"/>
+          <w:lang w:val="fr-FR"/>
         </w:rPr>
         <w:t>–</w:t>
       </w:r>
@@ -2379,6 +2358,7 @@
         <w:rPr>
           <w:sz w:val="20"/>
           <w:szCs w:val="20"/>
+          <w:lang w:val="fr-FR"/>
         </w:rPr>
         <w:t>752</w:t>
       </w:r>
@@ -2386,6 +2366,7 @@
         <w:rPr>
           <w:sz w:val="20"/>
           <w:szCs w:val="20"/>
+          <w:lang w:val="fr-FR"/>
         </w:rPr>
         <w:t xml:space="preserve">. </w:t>
       </w:r>
@@ -2393,6 +2374,7 @@
         <w:rPr>
           <w:sz w:val="20"/>
           <w:szCs w:val="20"/>
+          <w:lang w:val="fr-FR"/>
         </w:rPr>
         <w:t>doi</w:t>
       </w:r>
@@ -2400,6 +2382,7 @@
         <w:rPr>
           <w:sz w:val="20"/>
           <w:szCs w:val="20"/>
+          <w:lang w:val="fr-FR"/>
         </w:rPr>
         <w:t>:</w:t>
       </w:r>
@@ -2409,6 +2392,7 @@
             <w:rStyle w:val="Hyperlink"/>
             <w:sz w:val="20"/>
             <w:szCs w:val="20"/>
+            <w:lang w:val="fr-FR"/>
           </w:rPr>
           <w:t>10.2307/413797</w:t>
         </w:r>
@@ -2417,6 +2401,7 @@
         <w:rPr>
           <w:sz w:val="20"/>
           <w:szCs w:val="20"/>
+          <w:lang w:val="fr-FR"/>
         </w:rPr>
         <w:t>.</w:t>
       </w:r>
@@ -2631,28 +2616,7 @@
           <w:sz w:val="20"/>
           <w:szCs w:val="20"/>
         </w:rPr>
-        <w:t xml:space="preserve"> 20(2)</w:t>
-      </w:r>
-      <w:r>
-        <w:rPr>
-          <w:sz w:val="20"/>
-          <w:szCs w:val="20"/>
-        </w:rPr>
-        <w:t>:</w:t>
-      </w:r>
-      <w:r>
-        <w:rPr>
-          <w:sz w:val="20"/>
-          <w:szCs w:val="20"/>
-        </w:rPr>
-        <w:t xml:space="preserve"> 197–232. doi</w:t>
-      </w:r>
-      <w:r>
-        <w:rPr>
-          <w:sz w:val="20"/>
-          <w:szCs w:val="20"/>
-        </w:rPr>
-        <w:t>:</w:t>
+        <w:t xml:space="preserve"> 20(2): 197–232. doi:</w:t>
       </w:r>
       <w:hyperlink r:id="rId19" w:history="1">
         <w:r>
@@ -2686,35 +2650,8 @@
         <w:rPr>
           <w:sz w:val="20"/>
           <w:szCs w:val="20"/>
-          <w:lang w:val="es-MX"/>
-        </w:rPr>
-        <w:t xml:space="preserve">Lois, Ximena &amp; </w:t>
-      </w:r>
-      <w:r>
-        <w:rPr>
-          <w:sz w:val="20"/>
-          <w:szCs w:val="20"/>
-          <w:lang w:val="es-MX"/>
-        </w:rPr>
-        <w:t xml:space="preserve">Valentina </w:t>
-      </w:r>
-      <w:proofErr w:type="spellStart"/>
-      <w:r>
-        <w:rPr>
-          <w:sz w:val="20"/>
-          <w:szCs w:val="20"/>
-          <w:lang w:val="es-MX"/>
-        </w:rPr>
-        <w:t>Vapnarsky</w:t>
-      </w:r>
-      <w:proofErr w:type="spellEnd"/>
-      <w:r>
-        <w:rPr>
-          <w:sz w:val="20"/>
-          <w:szCs w:val="20"/>
-          <w:lang w:val="es-MX"/>
-        </w:rPr>
-        <w:t xml:space="preserve">. </w:t>
+        </w:rPr>
+        <w:t xml:space="preserve">Lois, Ximena &amp; Valentina Vapnarsky. </w:t>
       </w:r>
       <w:r>
         <w:rPr>
@@ -2873,7 +2810,21 @@
           <w:sz w:val="20"/>
           <w:szCs w:val="20"/>
         </w:rPr>
-        <w:t xml:space="preserve">Mithun, Marianne. 2019. Categorial shift: Foundations, extensions, and consequences. </w:t>
+        <w:t>Mithun, Marianne. 201</w:t>
+      </w:r>
+      <w:r>
+        <w:rPr>
+          <w:sz w:val="20"/>
+          <w:szCs w:val="20"/>
+        </w:rPr>
+        <w:t>8</w:t>
+      </w:r>
+      <w:r>
+        <w:rPr>
+          <w:sz w:val="20"/>
+          <w:szCs w:val="20"/>
+        </w:rPr>
+        <w:t xml:space="preserve">. Categorial shift: Foundations, extensions, and consequences. </w:t>
       </w:r>
       <w:r>
         <w:rPr>
@@ -3069,23 +3020,7 @@
           <w:szCs w:val="20"/>
           <w:lang w:val="es-MX"/>
         </w:rPr>
-        <w:t xml:space="preserve"> 35(1)</w:t>
-      </w:r>
-      <w:r>
-        <w:rPr>
-          <w:sz w:val="20"/>
-          <w:szCs w:val="20"/>
-          <w:lang w:val="es-MX"/>
-        </w:rPr>
-        <w:t>:</w:t>
-      </w:r>
-      <w:r>
-        <w:rPr>
-          <w:sz w:val="20"/>
-          <w:szCs w:val="20"/>
-          <w:lang w:val="es-MX"/>
-        </w:rPr>
-        <w:t xml:space="preserve"> 7–38. doi:</w:t>
+        <w:t xml:space="preserve"> 35(1): 7–38. doi:</w:t>
       </w:r>
       <w:hyperlink r:id="rId23" w:history="1">
         <w:r>
@@ -3115,7 +3050,6 @@
         <w:rPr>
           <w:sz w:val="20"/>
           <w:szCs w:val="20"/>
-          <w:lang w:val="es-MX"/>
         </w:rPr>
       </w:pPr>
       <w:r>
@@ -3149,35 +3083,8 @@
         <w:rPr>
           <w:sz w:val="20"/>
           <w:szCs w:val="20"/>
-          <w:lang w:val="es-MX"/>
-        </w:rPr>
-        <w:t xml:space="preserve">Oxford University </w:t>
-      </w:r>
-      <w:proofErr w:type="spellStart"/>
-      <w:r>
-        <w:rPr>
-          <w:sz w:val="20"/>
-          <w:szCs w:val="20"/>
-          <w:lang w:val="es-MX"/>
-        </w:rPr>
-        <w:t>Press</w:t>
-      </w:r>
-      <w:proofErr w:type="spellEnd"/>
-      <w:r>
-        <w:rPr>
-          <w:sz w:val="20"/>
-          <w:szCs w:val="20"/>
-          <w:lang w:val="es-MX"/>
-        </w:rPr>
-        <w:t xml:space="preserve">. </w:t>
-      </w:r>
-      <w:r>
-        <w:rPr>
-          <w:sz w:val="20"/>
-          <w:szCs w:val="20"/>
-          <w:lang w:val="es-MX"/>
-        </w:rPr>
-        <w:t>doi:</w:t>
+        </w:rPr>
+        <w:t>Oxford University Press. doi:</w:t>
       </w:r>
       <w:hyperlink r:id="rId24" w:history="1">
         <w:r>
@@ -3185,29 +3092,24 @@
             <w:rStyle w:val="Hyperlink"/>
             <w:sz w:val="20"/>
             <w:szCs w:val="20"/>
-            <w:lang w:val="es-MX"/>
           </w:rPr>
           <w:t>10.1093/</w:t>
         </w:r>
         <w:proofErr w:type="spellStart"/>
-        <w:proofErr w:type="gramStart"/>
         <w:r>
           <w:rPr>
             <w:rStyle w:val="Hyperlink"/>
             <w:sz w:val="20"/>
             <w:szCs w:val="20"/>
-            <w:lang w:val="es-MX"/>
           </w:rPr>
           <w:t>acprof:oso</w:t>
         </w:r>
         <w:proofErr w:type="spellEnd"/>
-        <w:proofErr w:type="gramEnd"/>
         <w:r>
           <w:rPr>
             <w:rStyle w:val="Hyperlink"/>
             <w:sz w:val="20"/>
             <w:szCs w:val="20"/>
-            <w:lang w:val="es-MX"/>
           </w:rPr>
           <w:t>/9780199668441.001.0001</w:t>
         </w:r>
@@ -3216,7 +3118,6 @@
         <w:rPr>
           <w:sz w:val="20"/>
           <w:szCs w:val="20"/>
-          <w:lang w:val="es-MX"/>
         </w:rPr>
         <w:t>.</w:t>
       </w:r>
@@ -3231,23 +3132,12 @@
           <w:szCs w:val="20"/>
         </w:rPr>
       </w:pPr>
-      <w:proofErr w:type="spellStart"/>
-      <w:r>
-        <w:rPr>
-          <w:sz w:val="20"/>
-          <w:szCs w:val="20"/>
-          <w:lang w:val="es-MX"/>
-        </w:rPr>
-        <w:t>Siddiqi</w:t>
-      </w:r>
-      <w:proofErr w:type="spellEnd"/>
-      <w:r>
-        <w:rPr>
-          <w:sz w:val="20"/>
-          <w:szCs w:val="20"/>
-          <w:lang w:val="es-MX"/>
-        </w:rPr>
-        <w:t xml:space="preserve">, Daniel. </w:t>
+      <w:r>
+        <w:rPr>
+          <w:sz w:val="20"/>
+          <w:szCs w:val="20"/>
+        </w:rPr>
+        <w:t xml:space="preserve">Siddiqi, Daniel. </w:t>
       </w:r>
       <w:r>
         <w:rPr>
@@ -3417,41 +3307,12 @@
           <w:szCs w:val="20"/>
         </w:rPr>
       </w:pPr>
-      <w:proofErr w:type="spellStart"/>
-      <w:r>
-        <w:rPr>
-          <w:sz w:val="20"/>
-          <w:szCs w:val="20"/>
-          <w:lang w:val="es-MX"/>
-        </w:rPr>
-        <w:t>Vapnarsky</w:t>
-      </w:r>
-      <w:proofErr w:type="spellEnd"/>
-      <w:r>
-        <w:rPr>
-          <w:sz w:val="20"/>
-          <w:szCs w:val="20"/>
-          <w:lang w:val="es-MX"/>
-        </w:rPr>
-        <w:t xml:space="preserve">, Valentina &amp; Edy </w:t>
-      </w:r>
-      <w:proofErr w:type="spellStart"/>
-      <w:r>
-        <w:rPr>
-          <w:sz w:val="20"/>
-          <w:szCs w:val="20"/>
-          <w:lang w:val="es-MX"/>
-        </w:rPr>
-        <w:t>Veneziano</w:t>
-      </w:r>
-      <w:proofErr w:type="spellEnd"/>
-      <w:r>
-        <w:rPr>
-          <w:sz w:val="20"/>
-          <w:szCs w:val="20"/>
-          <w:lang w:val="es-MX"/>
-        </w:rPr>
-        <w:t xml:space="preserve"> (eds.). </w:t>
+      <w:r>
+        <w:rPr>
+          <w:sz w:val="20"/>
+          <w:szCs w:val="20"/>
+        </w:rPr>
+        <w:t xml:space="preserve">Vapnarsky, Valentina &amp; Edy Veneziano (eds.). </w:t>
       </w:r>
       <w:r>
         <w:rPr>
@@ -4984,6 +4845,7 @@
   <w:style w:type="character" w:default="1" w:styleId="DefaultParagraphFont">
     <w:name w:val="Default Paragraph Font"/>
     <w:uiPriority w:val="1"/>
+    <w:semiHidden/>
     <w:unhideWhenUsed/>
   </w:style>
   <w:style w:type="table" w:default="1" w:styleId="TableNormal">

</xml_diff>